<commit_message>
Updated Use Case Diagram for week 2
</commit_message>
<xml_diff>
--- a/DiceGame Use Case Diagram.docx
+++ b/DiceGame Use Case Diagram.docx
@@ -24,10 +24,10 @@
             <v:path o:extrusionok="f" gradientshapeok="t" o:connecttype="rect"/>
             <o:lock v:ext="edit" aspectratio="t"/>
           </v:shapetype>
-          <v:shape id="_x0000_i1025" type="#_x0000_t75" style="width:467.5pt;height:448pt" o:ole="">
+          <v:shape id="_x0000_i1027" type="#_x0000_t75" style="width:467.5pt;height:448pt" o:ole="">
             <v:imagedata r:id="rId4" o:title=""/>
           </v:shape>
-          <o:OLEObject Type="Embed" ProgID="Visio.Drawing.15" ShapeID="_x0000_i1025" DrawAspect="Content" ObjectID="_1522245672" r:id="rId5"/>
+          <o:OLEObject Type="Embed" ProgID="Visio.Drawing.15" ShapeID="_x0000_i1027" DrawAspect="Content" ObjectID="_1522246274" r:id="rId5"/>
         </w:object>
       </w:r>
       <w:bookmarkStart w:id="0" w:name="_GoBack"/>

</xml_diff>

<commit_message>
Fixed Use Case Diagram for Stage 2
</commit_message>
<xml_diff>
--- a/DiceGame Use Case Diagram.docx
+++ b/DiceGame Use Case Diagram.docx
@@ -2,6 +2,8 @@
 <file path=word/document.xml><?xml version="1.0" encoding="utf-8"?>
 <w:document xmlns:wpc="http://schemas.microsoft.com/office/word/2010/wordprocessingCanvas" xmlns:mc="http://schemas.openxmlformats.org/markup-compatibility/2006" xmlns:o="urn:schemas-microsoft-com:office:office" xmlns:r="http://schemas.openxmlformats.org/officeDocument/2006/relationships" xmlns:m="http://schemas.openxmlformats.org/officeDocument/2006/math" xmlns:v="urn:schemas-microsoft-com:vml" xmlns:wp14="http://schemas.microsoft.com/office/word/2010/wordprocessingDrawing" xmlns:wp="http://schemas.openxmlformats.org/drawingml/2006/wordprocessingDrawing" xmlns:w10="urn:schemas-microsoft-com:office:word" xmlns:w="http://schemas.openxmlformats.org/wordprocessingml/2006/main" xmlns:w14="http://schemas.microsoft.com/office/word/2010/wordml" xmlns:wpg="http://schemas.microsoft.com/office/word/2010/wordprocessingGroup" xmlns:wpi="http://schemas.microsoft.com/office/word/2010/wordprocessingInk" xmlns:wne="http://schemas.microsoft.com/office/word/2006/wordml" xmlns:wps="http://schemas.microsoft.com/office/word/2010/wordprocessingShape" mc:Ignorable="w14 wp14">
   <w:body>
+    <w:bookmarkStart w:id="0" w:name="_GoBack"/>
+    <w:bookmarkEnd w:id="0"/>
     <w:p>
       <w:r>
         <w:object w:dxaOrig="9961" w:dyaOrig="9541">
@@ -24,10 +26,10 @@
             <v:path o:extrusionok="f" gradientshapeok="t" o:connecttype="rect"/>
             <o:lock v:ext="edit" aspectratio="t"/>
           </v:shapetype>
-          <v:shape id="_x0000_i1025" type="#_x0000_t75" style="width:467.7pt;height:447.65pt" o:ole="">
+          <v:shape id="_x0000_i1025" type="#_x0000_t75" style="width:468pt;height:447.75pt" o:ole="">
             <v:imagedata r:id="rId5" o:title=""/>
           </v:shape>
-          <o:OLEObject Type="Embed" ProgID="Visio.Drawing.15" ShapeID="_x0000_i1025" DrawAspect="Content" ObjectID="_1522247332" r:id="rId6"/>
+          <o:OLEObject Type="Embed" ProgID="Visio.Drawing.15" ShapeID="_x0000_i1025" DrawAspect="Content" ObjectID="_1522247497" r:id="rId6"/>
         </w:object>
       </w:r>
     </w:p>
@@ -36,8 +38,6 @@
       <w:r>
         <w:t xml:space="preserve">  </w:t>
       </w:r>
-      <w:bookmarkStart w:id="0" w:name="_GoBack"/>
-      <w:bookmarkEnd w:id="0"/>
     </w:p>
     <w:sectPr>
       <w:pgSz w:w="12240" w:h="15840"/>
@@ -684,7 +684,7 @@
   <a:extraClrSchemeLst/>
   <a:extLst>
     <a:ext uri="{05A4C25C-085E-4340-85A3-A5531E510DB2}">
-      <thm15:themeFamily xmlns:thm15="http://schemas.microsoft.com/office/thememl/2012/main" xmlns="" name="Office Theme" id="{62F939B6-93AF-4DB8-9C6B-D6C7DFDC589F}" vid="{4A3C46E8-61CC-4603-A589-7422A47A8E4A}"/>
+      <thm15:themeFamily xmlns="" xmlns:thm15="http://schemas.microsoft.com/office/thememl/2012/main" name="Office Theme" id="{62F939B6-93AF-4DB8-9C6B-D6C7DFDC589F}" vid="{4A3C46E8-61CC-4603-A589-7422A47A8E4A}"/>
     </a:ext>
   </a:extLst>
 </a:theme>

</xml_diff>